<commit_message>
Suppression de lignes du dictionnaire de données
</commit_message>
<xml_diff>
--- a/Dictionnaire_de_donnees.docx
+++ b/Dictionnaire_de_donnees.docx
@@ -799,137 +799,6 @@
                 <w:szCs w:val="24"/>
               </w:rPr>
               <w:t>Mot de passe de l’utilisateurs</w:t>
-            </w:r>
-          </w:p>
-        </w:tc>
-      </w:tr>
-      <w:tr>
-        <w:tc>
-          <w:tcPr>
-            <w:tcW w:w="3020" w:type="dxa"/>
-          </w:tcPr>
-          <w:p>
-            <w:pPr>
-              <w:rPr>
-                <w:sz w:val="24"/>
-                <w:szCs w:val="24"/>
-              </w:rPr>
-            </w:pPr>
-            <w:r>
-              <w:rPr>
-                <w:sz w:val="24"/>
-                <w:szCs w:val="24"/>
-              </w:rPr>
-              <w:t>Rôles préférés</w:t>
-            </w:r>
-          </w:p>
-        </w:tc>
-        <w:tc>
-          <w:tcPr>
-            <w:tcW w:w="3021" w:type="dxa"/>
-          </w:tcPr>
-          <w:p>
-            <w:pPr>
-              <w:rPr>
-                <w:sz w:val="24"/>
-                <w:szCs w:val="24"/>
-              </w:rPr>
-            </w:pPr>
-            <w:r>
-              <w:rPr>
-                <w:sz w:val="24"/>
-                <w:szCs w:val="24"/>
-              </w:rPr>
-              <w:t>Liste</w:t>
-            </w:r>
-          </w:p>
-        </w:tc>
-        <w:tc>
-          <w:tcPr>
-            <w:tcW w:w="3021" w:type="dxa"/>
-          </w:tcPr>
-          <w:p>
-            <w:pPr>
-              <w:rPr>
-                <w:sz w:val="24"/>
-                <w:szCs w:val="24"/>
-              </w:rPr>
-            </w:pPr>
-            <w:r>
-              <w:rPr>
-                <w:sz w:val="24"/>
-                <w:szCs w:val="24"/>
-              </w:rPr>
-              <w:t>Rôles préférés</w:t>
-            </w:r>
-            <w:r>
-              <w:rPr>
-                <w:sz w:val="24"/>
-                <w:szCs w:val="24"/>
-              </w:rPr>
-              <w:t xml:space="preserve"> de l’utilisateur.</w:t>
-            </w:r>
-          </w:p>
-        </w:tc>
-      </w:tr>
-      <w:tr>
-        <w:tc>
-          <w:tcPr>
-            <w:tcW w:w="3020" w:type="dxa"/>
-          </w:tcPr>
-          <w:p>
-            <w:pPr>
-              <w:rPr>
-                <w:sz w:val="24"/>
-                <w:szCs w:val="24"/>
-              </w:rPr>
-            </w:pPr>
-            <w:r>
-              <w:rPr>
-                <w:sz w:val="24"/>
-                <w:szCs w:val="24"/>
-              </w:rPr>
-              <w:t>Liste films préférés</w:t>
-            </w:r>
-          </w:p>
-        </w:tc>
-        <w:tc>
-          <w:tcPr>
-            <w:tcW w:w="3021" w:type="dxa"/>
-          </w:tcPr>
-          <w:p>
-            <w:pPr>
-              <w:rPr>
-                <w:sz w:val="24"/>
-                <w:szCs w:val="24"/>
-              </w:rPr>
-            </w:pPr>
-            <w:r>
-              <w:rPr>
-                <w:sz w:val="24"/>
-                <w:szCs w:val="24"/>
-              </w:rPr>
-              <w:t>Liste</w:t>
-            </w:r>
-          </w:p>
-        </w:tc>
-        <w:tc>
-          <w:tcPr>
-            <w:tcW w:w="3021" w:type="dxa"/>
-          </w:tcPr>
-          <w:p>
-            <w:pPr>
-              <w:rPr>
-                <w:sz w:val="24"/>
-                <w:szCs w:val="24"/>
-              </w:rPr>
-            </w:pPr>
-            <w:r>
-              <w:rPr>
-                <w:sz w:val="24"/>
-                <w:szCs w:val="24"/>
-              </w:rPr>
-              <w:t>Liste des films préférés de l’utilisateur</w:t>
             </w:r>
           </w:p>
         </w:tc>

</xml_diff>